<commit_message>
Update installation manual with hardware requirements and custom ML model instructions
</commit_message>
<xml_diff>
--- a/docs/Manual de Instalacion.docx
+++ b/docs/Manual de Instalacion.docx
@@ -178,6 +178,24 @@
           <w:b/>
           <w:bCs/>
         </w:rPr>
+        <w:t>General:</w:t>
+      </w:r>
+      <w:r>
+        <w:t xml:space="preserve"> Java 8, </w:t>
+      </w:r>
+      <w:proofErr w:type="spellStart"/>
+      <w:r>
+        <w:t>python</w:t>
+      </w:r>
+      <w:proofErr w:type="spellEnd"/>
+      <w:r>
+        <w:t xml:space="preserve"> </w:t>
+      </w:r>
+      <w:r>
+        <w:rPr>
+          <w:b/>
+          <w:bCs/>
+        </w:rPr>
         <w:t>Linux:</w:t>
       </w:r>
       <w:r>
@@ -215,15 +233,7 @@
       </w:r>
       <w:proofErr w:type="spellEnd"/>
       <w:r>
-        <w:t xml:space="preserve"> </w:t>
-      </w:r>
-      <w:proofErr w:type="spellStart"/>
-      <w:r>
-        <w:t>or</w:t>
-      </w:r>
-      <w:proofErr w:type="spellEnd"/>
-      <w:r>
-        <w:t xml:space="preserve"> </w:t>
+        <w:t xml:space="preserve"> or </w:t>
       </w:r>
       <w:proofErr w:type="spellStart"/>
       <w:r>
@@ -382,7 +392,20 @@
     </w:p>
     <w:p>
       <w:r>
-        <w:t>La carpeta modelos debe tener la siguiente estructura de carpetas:</w:t>
+        <w:t>El directorio</w:t>
+      </w:r>
+      <w:r>
+        <w:t xml:space="preserve"> carpeta </w:t>
+      </w:r>
+      <w:r>
+        <w:rPr>
+          <w:i/>
+          <w:iCs/>
+        </w:rPr>
+        <w:t>modelos</w:t>
+      </w:r>
+      <w:r>
+        <w:t xml:space="preserve"> debe tener la siguiente estructura de carpetas:</w:t>
       </w:r>
     </w:p>
     <w:p>
@@ -839,7 +862,18 @@
         <w:t>General:</w:t>
       </w:r>
       <w:r>
-        <w:t xml:space="preserve"> Java 8. </w:t>
+        <w:t xml:space="preserve"> Java 8</w:t>
+      </w:r>
+      <w:r>
+        <w:t xml:space="preserve">, </w:t>
+      </w:r>
+      <w:proofErr w:type="spellStart"/>
+      <w:r>
+        <w:t>python</w:t>
+      </w:r>
+      <w:proofErr w:type="spellEnd"/>
+      <w:r>
+        <w:t xml:space="preserve"> </w:t>
       </w:r>
       <w:r>
         <w:rPr>
@@ -883,15 +917,7 @@
       </w:r>
       <w:proofErr w:type="spellEnd"/>
       <w:r>
-        <w:t xml:space="preserve"> </w:t>
-      </w:r>
-      <w:proofErr w:type="spellStart"/>
-      <w:r>
-        <w:t>or</w:t>
-      </w:r>
-      <w:proofErr w:type="spellEnd"/>
-      <w:r>
-        <w:t xml:space="preserve"> </w:t>
+        <w:t xml:space="preserve"> or </w:t>
       </w:r>
       <w:proofErr w:type="spellStart"/>
       <w:r>
@@ -1479,6 +1505,1004 @@
     <w:p>
       <w:r>
         <w:t>Esta configuración permite una instalación no intrusiva, escalable y compatible tanto con entornos de prueba como con redes operativas en producción.</w:t>
+      </w:r>
+    </w:p>
+    <w:p>
+      <w:pPr>
+        <w:pStyle w:val="Heading1"/>
+      </w:pPr>
+      <w:r>
+        <w:t>Arquitecturas</w:t>
+      </w:r>
+      <w:r>
+        <w:t xml:space="preserve"> de Machine </w:t>
+      </w:r>
+      <w:proofErr w:type="spellStart"/>
+      <w:r>
+        <w:t>Learning</w:t>
+      </w:r>
+      <w:proofErr w:type="spellEnd"/>
+      <w:r>
+        <w:t xml:space="preserve"> Personalizad</w:t>
+      </w:r>
+      <w:r>
+        <w:t>as</w:t>
+      </w:r>
+    </w:p>
+    <w:p>
+      <w:r>
+        <w:t xml:space="preserve">Con </w:t>
+      </w:r>
+      <w:r>
+        <w:t xml:space="preserve">el fin de utilizar arquitecturas o modelos de Machine </w:t>
+      </w:r>
+      <w:proofErr w:type="spellStart"/>
+      <w:r>
+        <w:t>Learning</w:t>
+      </w:r>
+      <w:proofErr w:type="spellEnd"/>
+      <w:r>
+        <w:t xml:space="preserve"> distintos al predeterminado, es necesario tener en cuenta las siguientes consideraciones</w:t>
+      </w:r>
+      <w:r>
+        <w:t>:</w:t>
+      </w:r>
+    </w:p>
+    <w:p>
+      <w:r>
+        <w:t xml:space="preserve">Dentro de la ruta </w:t>
+      </w:r>
+      <w:r>
+        <w:t>`…/</w:t>
+      </w:r>
+      <w:r>
+        <w:t>CICFlowMeter-4.0-Detector</w:t>
+      </w:r>
+      <w:r>
+        <w:t>/</w:t>
+      </w:r>
+      <w:proofErr w:type="spellStart"/>
+      <w:r>
+        <w:t>bin</w:t>
+      </w:r>
+      <w:proofErr w:type="spellEnd"/>
+      <w:r>
+        <w:t>/</w:t>
+      </w:r>
+      <w:proofErr w:type="spellStart"/>
+      <w:r>
+        <w:t>src</w:t>
+      </w:r>
+      <w:proofErr w:type="spellEnd"/>
+      <w:r>
+        <w:t>/</w:t>
+      </w:r>
+      <w:proofErr w:type="spellStart"/>
+      <w:r>
+        <w:t>ddos-models</w:t>
+      </w:r>
+      <w:proofErr w:type="spellEnd"/>
+      <w:r>
+        <w:t>/`</w:t>
+      </w:r>
+      <w:r>
+        <w:t xml:space="preserve"> se debe crear una carpeta </w:t>
+      </w:r>
+      <w:r>
+        <w:rPr>
+          <w:i/>
+          <w:iCs/>
+        </w:rPr>
+        <w:t>`modelos`</w:t>
+      </w:r>
+      <w:r>
+        <w:rPr>
+          <w:i/>
+          <w:iCs/>
+        </w:rPr>
+        <w:t>.</w:t>
+      </w:r>
+      <w:r>
+        <w:t xml:space="preserve"> Dentro de dicha carpeta debe haber un archivo __init__.py en el cual se cree una clase que extienda </w:t>
+      </w:r>
+      <w:proofErr w:type="spellStart"/>
+      <w:r>
+        <w:rPr>
+          <w:b/>
+          <w:bCs/>
+          <w:i/>
+          <w:iCs/>
+        </w:rPr>
+        <w:t>MLModel</w:t>
+      </w:r>
+      <w:proofErr w:type="spellEnd"/>
+      <w:r>
+        <w:rPr>
+          <w:b/>
+          <w:bCs/>
+          <w:i/>
+          <w:iCs/>
+        </w:rPr>
+        <w:t>.</w:t>
+      </w:r>
+      <w:r>
+        <w:rPr>
+          <w:i/>
+          <w:iCs/>
+        </w:rPr>
+        <w:t xml:space="preserve"> </w:t>
+      </w:r>
+      <w:r>
+        <w:t>Esta clase debe implementar los métodos abstractos `load()` y `</w:t>
+      </w:r>
+      <w:proofErr w:type="spellStart"/>
+      <w:r>
+        <w:t>predict</w:t>
+      </w:r>
+      <w:proofErr w:type="spellEnd"/>
+      <w:r>
+        <w:t>(</w:t>
+      </w:r>
+      <w:proofErr w:type="spellStart"/>
+      <w:r>
+        <w:t>data_frame</w:t>
+      </w:r>
+      <w:proofErr w:type="spellEnd"/>
+      <w:r>
+        <w:t>)`, los cuales luego se llamarán con el fin de cargar los modelos en memoria y realizar la predicción, respectivamente.</w:t>
+      </w:r>
+    </w:p>
+    <w:p>
+      <w:r>
+        <w:t>El método `</w:t>
+      </w:r>
+      <w:proofErr w:type="spellStart"/>
+      <w:r>
+        <w:t>predict</w:t>
+      </w:r>
+      <w:proofErr w:type="spellEnd"/>
+      <w:r>
+        <w:t>(</w:t>
+      </w:r>
+      <w:proofErr w:type="spellStart"/>
+      <w:r>
+        <w:t>data_frame</w:t>
+      </w:r>
+      <w:proofErr w:type="spellEnd"/>
+      <w:r>
+        <w:t xml:space="preserve">)` recibe </w:t>
+      </w:r>
+      <w:r>
+        <w:t xml:space="preserve">un </w:t>
+      </w:r>
+      <w:proofErr w:type="spellStart"/>
+      <w:r>
+        <w:t>dataframe</w:t>
+      </w:r>
+      <w:proofErr w:type="spellEnd"/>
+      <w:r>
+        <w:t xml:space="preserve"> de pandas con una única fila que contiene las características extraídas de un flujo detectado por la herramienta.</w:t>
+      </w:r>
+    </w:p>
+    <w:p>
+      <w:r>
+        <w:t>Un ejemplo para el archivo __init__.py es el siguiente:</w:t>
+      </w:r>
+    </w:p>
+    <w:p/>
+    <w:p>
+      <w:pPr>
+        <w:pStyle w:val="code"/>
+        <w:spacing w:after="0"/>
+        <w:rPr>
+          <w:highlight w:val="lightGray"/>
+        </w:rPr>
+      </w:pPr>
+      <w:proofErr w:type="spellStart"/>
+      <w:r>
+        <w:rPr>
+          <w:highlight w:val="lightGray"/>
+        </w:rPr>
+        <w:lastRenderedPageBreak/>
+        <w:t>from</w:t>
+      </w:r>
+      <w:proofErr w:type="spellEnd"/>
+      <w:r>
+        <w:rPr>
+          <w:highlight w:val="lightGray"/>
+        </w:rPr>
+        <w:t xml:space="preserve"> </w:t>
+      </w:r>
+      <w:proofErr w:type="spellStart"/>
+      <w:r>
+        <w:rPr>
+          <w:highlight w:val="lightGray"/>
+        </w:rPr>
+        <w:t>default_model</w:t>
+      </w:r>
+      <w:proofErr w:type="spellEnd"/>
+      <w:r>
+        <w:rPr>
+          <w:highlight w:val="lightGray"/>
+        </w:rPr>
+        <w:t xml:space="preserve"> </w:t>
+      </w:r>
+      <w:proofErr w:type="spellStart"/>
+      <w:r>
+        <w:rPr>
+          <w:highlight w:val="lightGray"/>
+        </w:rPr>
+        <w:t>import</w:t>
+      </w:r>
+      <w:proofErr w:type="spellEnd"/>
+      <w:r>
+        <w:rPr>
+          <w:highlight w:val="lightGray"/>
+        </w:rPr>
+        <w:t xml:space="preserve"> </w:t>
+      </w:r>
+      <w:proofErr w:type="spellStart"/>
+      <w:r>
+        <w:rPr>
+          <w:highlight w:val="lightGray"/>
+        </w:rPr>
+        <w:t>model</w:t>
+      </w:r>
+      <w:proofErr w:type="spellEnd"/>
+      <w:r>
+        <w:rPr>
+          <w:highlight w:val="lightGray"/>
+        </w:rPr>
+        <w:t xml:space="preserve"> as </w:t>
+      </w:r>
+      <w:proofErr w:type="spellStart"/>
+      <w:r>
+        <w:rPr>
+          <w:highlight w:val="lightGray"/>
+        </w:rPr>
+        <w:t>default_model_instance</w:t>
+      </w:r>
+      <w:proofErr w:type="spellEnd"/>
+    </w:p>
+    <w:p>
+      <w:pPr>
+        <w:pStyle w:val="code"/>
+        <w:spacing w:after="0"/>
+        <w:rPr>
+          <w:highlight w:val="lightGray"/>
+        </w:rPr>
+      </w:pPr>
+      <w:proofErr w:type="spellStart"/>
+      <w:r>
+        <w:rPr>
+          <w:highlight w:val="lightGray"/>
+        </w:rPr>
+        <w:t>from</w:t>
+      </w:r>
+      <w:proofErr w:type="spellEnd"/>
+      <w:r>
+        <w:rPr>
+          <w:highlight w:val="lightGray"/>
+        </w:rPr>
+        <w:t xml:space="preserve"> </w:t>
+      </w:r>
+      <w:proofErr w:type="spellStart"/>
+      <w:r>
+        <w:rPr>
+          <w:highlight w:val="lightGray"/>
+        </w:rPr>
+        <w:t>ml_model</w:t>
+      </w:r>
+      <w:proofErr w:type="spellEnd"/>
+      <w:r>
+        <w:rPr>
+          <w:highlight w:val="lightGray"/>
+        </w:rPr>
+        <w:t xml:space="preserve"> </w:t>
+      </w:r>
+      <w:proofErr w:type="spellStart"/>
+      <w:r>
+        <w:rPr>
+          <w:highlight w:val="lightGray"/>
+        </w:rPr>
+        <w:t>import</w:t>
+      </w:r>
+      <w:proofErr w:type="spellEnd"/>
+      <w:r>
+        <w:rPr>
+          <w:highlight w:val="lightGray"/>
+        </w:rPr>
+        <w:t xml:space="preserve"> </w:t>
+      </w:r>
+      <w:proofErr w:type="spellStart"/>
+      <w:r>
+        <w:rPr>
+          <w:highlight w:val="lightGray"/>
+        </w:rPr>
+        <w:t>MLModel</w:t>
+      </w:r>
+      <w:proofErr w:type="spellEnd"/>
+    </w:p>
+    <w:p>
+      <w:pPr>
+        <w:pStyle w:val="code"/>
+        <w:spacing w:after="0"/>
+        <w:rPr>
+          <w:highlight w:val="lightGray"/>
+        </w:rPr>
+      </w:pPr>
+      <w:proofErr w:type="spellStart"/>
+      <w:r>
+        <w:rPr>
+          <w:highlight w:val="lightGray"/>
+        </w:rPr>
+        <w:t>class</w:t>
+      </w:r>
+      <w:proofErr w:type="spellEnd"/>
+      <w:r>
+        <w:rPr>
+          <w:highlight w:val="lightGray"/>
+        </w:rPr>
+        <w:t xml:space="preserve"> </w:t>
+      </w:r>
+      <w:proofErr w:type="spellStart"/>
+      <w:r>
+        <w:rPr>
+          <w:highlight w:val="lightGray"/>
+        </w:rPr>
+        <w:t>Model</w:t>
+      </w:r>
+      <w:proofErr w:type="spellEnd"/>
+      <w:r>
+        <w:rPr>
+          <w:highlight w:val="lightGray"/>
+        </w:rPr>
+        <w:t>(</w:t>
+      </w:r>
+      <w:proofErr w:type="spellStart"/>
+      <w:r>
+        <w:rPr>
+          <w:highlight w:val="lightGray"/>
+          <w:u w:val="single"/>
+        </w:rPr>
+        <w:t>MLModel</w:t>
+      </w:r>
+      <w:proofErr w:type="spellEnd"/>
+      <w:r>
+        <w:rPr>
+          <w:highlight w:val="lightGray"/>
+        </w:rPr>
+        <w:t>):</w:t>
+      </w:r>
+    </w:p>
+    <w:p>
+      <w:pPr>
+        <w:pStyle w:val="code"/>
+        <w:spacing w:after="0"/>
+        <w:rPr>
+          <w:highlight w:val="lightGray"/>
+        </w:rPr>
+      </w:pPr>
+      <w:r>
+        <w:rPr>
+          <w:highlight w:val="lightGray"/>
+        </w:rPr>
+        <w:t xml:space="preserve">    </w:t>
+      </w:r>
+      <w:proofErr w:type="spellStart"/>
+      <w:r>
+        <w:rPr>
+          <w:highlight w:val="lightGray"/>
+        </w:rPr>
+        <w:t>def</w:t>
+      </w:r>
+      <w:proofErr w:type="spellEnd"/>
+      <w:r>
+        <w:rPr>
+          <w:highlight w:val="lightGray"/>
+        </w:rPr>
+        <w:t xml:space="preserve"> load(</w:t>
+      </w:r>
+      <w:proofErr w:type="spellStart"/>
+      <w:r>
+        <w:rPr>
+          <w:highlight w:val="lightGray"/>
+        </w:rPr>
+        <w:t>self</w:t>
+      </w:r>
+      <w:proofErr w:type="spellEnd"/>
+      <w:r>
+        <w:rPr>
+          <w:highlight w:val="lightGray"/>
+        </w:rPr>
+        <w:t xml:space="preserve">) -&gt; </w:t>
+      </w:r>
+      <w:proofErr w:type="spellStart"/>
+      <w:r>
+        <w:rPr>
+          <w:highlight w:val="lightGray"/>
+        </w:rPr>
+        <w:t>None</w:t>
+      </w:r>
+      <w:proofErr w:type="spellEnd"/>
+      <w:r>
+        <w:rPr>
+          <w:highlight w:val="lightGray"/>
+        </w:rPr>
+        <w:t>:</w:t>
+      </w:r>
+    </w:p>
+    <w:p>
+      <w:pPr>
+        <w:pStyle w:val="code"/>
+        <w:spacing w:after="0"/>
+        <w:rPr>
+          <w:highlight w:val="lightGray"/>
+        </w:rPr>
+      </w:pPr>
+      <w:r>
+        <w:rPr>
+          <w:highlight w:val="lightGray"/>
+        </w:rPr>
+        <w:t xml:space="preserve">        """Load </w:t>
+      </w:r>
+      <w:proofErr w:type="spellStart"/>
+      <w:r>
+        <w:rPr>
+          <w:highlight w:val="lightGray"/>
+        </w:rPr>
+        <w:t>the</w:t>
+      </w:r>
+      <w:proofErr w:type="spellEnd"/>
+      <w:r>
+        <w:rPr>
+          <w:highlight w:val="lightGray"/>
+        </w:rPr>
+        <w:t xml:space="preserve"> machine </w:t>
+      </w:r>
+      <w:proofErr w:type="spellStart"/>
+      <w:r>
+        <w:rPr>
+          <w:highlight w:val="lightGray"/>
+        </w:rPr>
+        <w:t>learning</w:t>
+      </w:r>
+      <w:proofErr w:type="spellEnd"/>
+      <w:r>
+        <w:rPr>
+          <w:highlight w:val="lightGray"/>
+        </w:rPr>
+        <w:t xml:space="preserve"> </w:t>
+      </w:r>
+      <w:proofErr w:type="spellStart"/>
+      <w:r>
+        <w:rPr>
+          <w:highlight w:val="lightGray"/>
+        </w:rPr>
+        <w:t>models</w:t>
+      </w:r>
+      <w:proofErr w:type="spellEnd"/>
+      <w:r>
+        <w:rPr>
+          <w:highlight w:val="lightGray"/>
+        </w:rPr>
+        <w:t xml:space="preserve"> </w:t>
+      </w:r>
+      <w:proofErr w:type="spellStart"/>
+      <w:r>
+        <w:rPr>
+          <w:highlight w:val="lightGray"/>
+        </w:rPr>
+        <w:t>from</w:t>
+      </w:r>
+      <w:proofErr w:type="spellEnd"/>
+      <w:r>
+        <w:rPr>
+          <w:highlight w:val="lightGray"/>
+        </w:rPr>
+        <w:t xml:space="preserve"> file </w:t>
+      </w:r>
+      <w:proofErr w:type="spellStart"/>
+      <w:r>
+        <w:rPr>
+          <w:highlight w:val="lightGray"/>
+        </w:rPr>
+        <w:t>system</w:t>
+      </w:r>
+      <w:proofErr w:type="spellEnd"/>
+      <w:r>
+        <w:rPr>
+          <w:highlight w:val="lightGray"/>
+        </w:rPr>
+        <w:t>."""</w:t>
+      </w:r>
+    </w:p>
+    <w:p>
+      <w:pPr>
+        <w:pStyle w:val="code"/>
+        <w:spacing w:after="0"/>
+        <w:rPr>
+          <w:highlight w:val="lightGray"/>
+        </w:rPr>
+      </w:pPr>
+      <w:r>
+        <w:rPr>
+          <w:highlight w:val="lightGray"/>
+        </w:rPr>
+        <w:t xml:space="preserve">        </w:t>
+      </w:r>
+      <w:proofErr w:type="spellStart"/>
+      <w:r>
+        <w:rPr>
+          <w:highlight w:val="lightGray"/>
+        </w:rPr>
+        <w:t>print</w:t>
+      </w:r>
+      <w:proofErr w:type="spellEnd"/>
+      <w:r>
+        <w:rPr>
+          <w:highlight w:val="lightGray"/>
+        </w:rPr>
+        <w:t xml:space="preserve">('[INFO] NEW </w:t>
+      </w:r>
+      <w:proofErr w:type="spellStart"/>
+      <w:r>
+        <w:rPr>
+          <w:highlight w:val="lightGray"/>
+        </w:rPr>
+        <w:t>Model</w:t>
+      </w:r>
+      <w:proofErr w:type="spellEnd"/>
+      <w:r>
+        <w:rPr>
+          <w:highlight w:val="lightGray"/>
+        </w:rPr>
+        <w:t xml:space="preserve"> </w:t>
+      </w:r>
+      <w:proofErr w:type="spellStart"/>
+      <w:r>
+        <w:rPr>
+          <w:highlight w:val="lightGray"/>
+        </w:rPr>
+        <w:t>loaded</w:t>
+      </w:r>
+      <w:proofErr w:type="spellEnd"/>
+      <w:r>
+        <w:rPr>
+          <w:highlight w:val="lightGray"/>
+        </w:rPr>
+        <w:t xml:space="preserve"> </w:t>
+      </w:r>
+      <w:proofErr w:type="spellStart"/>
+      <w:r>
+        <w:rPr>
+          <w:highlight w:val="lightGray"/>
+        </w:rPr>
+        <w:t>successfully</w:t>
+      </w:r>
+      <w:proofErr w:type="spellEnd"/>
+      <w:r>
+        <w:rPr>
+          <w:highlight w:val="lightGray"/>
+        </w:rPr>
+        <w:t>')</w:t>
+      </w:r>
+    </w:p>
+    <w:p>
+      <w:pPr>
+        <w:pStyle w:val="code"/>
+        <w:spacing w:after="0"/>
+        <w:rPr>
+          <w:highlight w:val="lightGray"/>
+        </w:rPr>
+      </w:pPr>
+      <w:r>
+        <w:rPr>
+          <w:highlight w:val="lightGray"/>
+        </w:rPr>
+        <w:t xml:space="preserve">        </w:t>
+      </w:r>
+      <w:proofErr w:type="spellStart"/>
+      <w:r>
+        <w:rPr>
+          <w:highlight w:val="lightGray"/>
+        </w:rPr>
+        <w:t>return</w:t>
+      </w:r>
+      <w:proofErr w:type="spellEnd"/>
+      <w:r>
+        <w:rPr>
+          <w:highlight w:val="lightGray"/>
+        </w:rPr>
+        <w:t xml:space="preserve"> </w:t>
+      </w:r>
+      <w:proofErr w:type="spellStart"/>
+      <w:r>
+        <w:rPr>
+          <w:highlight w:val="lightGray"/>
+        </w:rPr>
+        <w:t>default_model_instance.load</w:t>
+      </w:r>
+      <w:proofErr w:type="spellEnd"/>
+      <w:r>
+        <w:rPr>
+          <w:highlight w:val="lightGray"/>
+        </w:rPr>
+        <w:t>()</w:t>
+      </w:r>
+    </w:p>
+    <w:p>
+      <w:pPr>
+        <w:pStyle w:val="code"/>
+        <w:spacing w:after="0"/>
+        <w:rPr>
+          <w:highlight w:val="lightGray"/>
+        </w:rPr>
+      </w:pPr>
+      <w:r>
+        <w:rPr>
+          <w:highlight w:val="lightGray"/>
+        </w:rPr>
+        <w:t xml:space="preserve">    </w:t>
+      </w:r>
+      <w:proofErr w:type="spellStart"/>
+      <w:r>
+        <w:rPr>
+          <w:highlight w:val="lightGray"/>
+        </w:rPr>
+        <w:t>def</w:t>
+      </w:r>
+      <w:proofErr w:type="spellEnd"/>
+      <w:r>
+        <w:rPr>
+          <w:highlight w:val="lightGray"/>
+        </w:rPr>
+        <w:t xml:space="preserve"> </w:t>
+      </w:r>
+      <w:proofErr w:type="spellStart"/>
+      <w:r>
+        <w:rPr>
+          <w:highlight w:val="lightGray"/>
+        </w:rPr>
+        <w:t>predict</w:t>
+      </w:r>
+      <w:proofErr w:type="spellEnd"/>
+      <w:r>
+        <w:rPr>
+          <w:highlight w:val="lightGray"/>
+        </w:rPr>
+        <w:t>(</w:t>
+      </w:r>
+      <w:proofErr w:type="spellStart"/>
+      <w:r>
+        <w:rPr>
+          <w:highlight w:val="lightGray"/>
+        </w:rPr>
+        <w:t>self</w:t>
+      </w:r>
+      <w:proofErr w:type="spellEnd"/>
+      <w:r>
+        <w:rPr>
+          <w:highlight w:val="lightGray"/>
+        </w:rPr>
+        <w:t xml:space="preserve">, </w:t>
+      </w:r>
+      <w:proofErr w:type="spellStart"/>
+      <w:r>
+        <w:rPr>
+          <w:highlight w:val="lightGray"/>
+        </w:rPr>
+        <w:t>df</w:t>
+      </w:r>
+      <w:proofErr w:type="spellEnd"/>
+      <w:r>
+        <w:rPr>
+          <w:highlight w:val="lightGray"/>
+        </w:rPr>
+        <w:t xml:space="preserve">) -&gt; </w:t>
+      </w:r>
+      <w:proofErr w:type="spellStart"/>
+      <w:r>
+        <w:rPr>
+          <w:highlight w:val="lightGray"/>
+        </w:rPr>
+        <w:t>str</w:t>
+      </w:r>
+      <w:proofErr w:type="spellEnd"/>
+      <w:r>
+        <w:rPr>
+          <w:highlight w:val="lightGray"/>
+        </w:rPr>
+        <w:t xml:space="preserve"> | </w:t>
+      </w:r>
+      <w:proofErr w:type="spellStart"/>
+      <w:r>
+        <w:rPr>
+          <w:highlight w:val="lightGray"/>
+        </w:rPr>
+        <w:t>None</w:t>
+      </w:r>
+      <w:proofErr w:type="spellEnd"/>
+      <w:r>
+        <w:rPr>
+          <w:highlight w:val="lightGray"/>
+        </w:rPr>
+        <w:t>:</w:t>
+      </w:r>
+    </w:p>
+    <w:p>
+      <w:pPr>
+        <w:pStyle w:val="code"/>
+        <w:spacing w:after="0"/>
+        <w:rPr>
+          <w:highlight w:val="lightGray"/>
+        </w:rPr>
+      </w:pPr>
+      <w:r>
+        <w:rPr>
+          <w:highlight w:val="lightGray"/>
+        </w:rPr>
+        <w:t>        """</w:t>
+      </w:r>
+      <w:proofErr w:type="spellStart"/>
+      <w:r>
+        <w:rPr>
+          <w:highlight w:val="lightGray"/>
+        </w:rPr>
+        <w:t>Make</w:t>
+      </w:r>
+      <w:proofErr w:type="spellEnd"/>
+      <w:r>
+        <w:rPr>
+          <w:highlight w:val="lightGray"/>
+        </w:rPr>
+        <w:t xml:space="preserve"> </w:t>
+      </w:r>
+      <w:proofErr w:type="spellStart"/>
+      <w:r>
+        <w:rPr>
+          <w:highlight w:val="lightGray"/>
+        </w:rPr>
+        <w:t>predictions</w:t>
+      </w:r>
+      <w:proofErr w:type="spellEnd"/>
+      <w:r>
+        <w:rPr>
+          <w:highlight w:val="lightGray"/>
+        </w:rPr>
+        <w:t xml:space="preserve"> </w:t>
+      </w:r>
+      <w:proofErr w:type="spellStart"/>
+      <w:r>
+        <w:rPr>
+          <w:highlight w:val="lightGray"/>
+        </w:rPr>
+        <w:t>using</w:t>
+      </w:r>
+      <w:proofErr w:type="spellEnd"/>
+      <w:r>
+        <w:rPr>
+          <w:highlight w:val="lightGray"/>
+        </w:rPr>
+        <w:t xml:space="preserve"> </w:t>
+      </w:r>
+      <w:proofErr w:type="spellStart"/>
+      <w:r>
+        <w:rPr>
+          <w:highlight w:val="lightGray"/>
+        </w:rPr>
+        <w:t>the</w:t>
+      </w:r>
+      <w:proofErr w:type="spellEnd"/>
+      <w:r>
+        <w:rPr>
+          <w:highlight w:val="lightGray"/>
+        </w:rPr>
+        <w:t xml:space="preserve"> </w:t>
+      </w:r>
+      <w:proofErr w:type="spellStart"/>
+      <w:r>
+        <w:rPr>
+          <w:highlight w:val="lightGray"/>
+        </w:rPr>
+        <w:t>trained</w:t>
+      </w:r>
+      <w:proofErr w:type="spellEnd"/>
+      <w:r>
+        <w:rPr>
+          <w:highlight w:val="lightGray"/>
+        </w:rPr>
+        <w:t xml:space="preserve"> </w:t>
+      </w:r>
+      <w:proofErr w:type="spellStart"/>
+      <w:r>
+        <w:rPr>
+          <w:highlight w:val="lightGray"/>
+        </w:rPr>
+        <w:t>model</w:t>
+      </w:r>
+      <w:proofErr w:type="spellEnd"/>
+      <w:r>
+        <w:rPr>
+          <w:highlight w:val="lightGray"/>
+        </w:rPr>
+        <w:t xml:space="preserve"> </w:t>
+      </w:r>
+      <w:proofErr w:type="spellStart"/>
+      <w:r>
+        <w:rPr>
+          <w:highlight w:val="lightGray"/>
+        </w:rPr>
+        <w:t>on</w:t>
+      </w:r>
+      <w:proofErr w:type="spellEnd"/>
+      <w:r>
+        <w:rPr>
+          <w:highlight w:val="lightGray"/>
+        </w:rPr>
+        <w:t xml:space="preserve"> </w:t>
+      </w:r>
+      <w:proofErr w:type="spellStart"/>
+      <w:r>
+        <w:rPr>
+          <w:highlight w:val="lightGray"/>
+        </w:rPr>
+        <w:t>the</w:t>
+      </w:r>
+      <w:proofErr w:type="spellEnd"/>
+      <w:r>
+        <w:rPr>
+          <w:highlight w:val="lightGray"/>
+        </w:rPr>
+        <w:t xml:space="preserve"> </w:t>
+      </w:r>
+      <w:proofErr w:type="spellStart"/>
+      <w:r>
+        <w:rPr>
+          <w:highlight w:val="lightGray"/>
+        </w:rPr>
+        <w:t>provided</w:t>
+      </w:r>
+      <w:proofErr w:type="spellEnd"/>
+      <w:r>
+        <w:rPr>
+          <w:highlight w:val="lightGray"/>
+        </w:rPr>
+        <w:t xml:space="preserve"> data."""</w:t>
+      </w:r>
+    </w:p>
+    <w:p>
+      <w:pPr>
+        <w:pStyle w:val="code"/>
+        <w:spacing w:after="0"/>
+        <w:rPr>
+          <w:highlight w:val="lightGray"/>
+        </w:rPr>
+      </w:pPr>
+      <w:r>
+        <w:rPr>
+          <w:highlight w:val="lightGray"/>
+        </w:rPr>
+        <w:t xml:space="preserve">        </w:t>
+      </w:r>
+      <w:proofErr w:type="spellStart"/>
+      <w:r>
+        <w:rPr>
+          <w:highlight w:val="lightGray"/>
+        </w:rPr>
+        <w:t>return</w:t>
+      </w:r>
+      <w:proofErr w:type="spellEnd"/>
+      <w:r>
+        <w:rPr>
+          <w:highlight w:val="lightGray"/>
+        </w:rPr>
+        <w:t xml:space="preserve"> </w:t>
+      </w:r>
+      <w:proofErr w:type="spellStart"/>
+      <w:r>
+        <w:rPr>
+          <w:highlight w:val="lightGray"/>
+        </w:rPr>
+        <w:t>default_model_instance.predict</w:t>
+      </w:r>
+      <w:proofErr w:type="spellEnd"/>
+      <w:r>
+        <w:rPr>
+          <w:highlight w:val="lightGray"/>
+        </w:rPr>
+        <w:t>(</w:t>
+      </w:r>
+      <w:proofErr w:type="spellStart"/>
+      <w:r>
+        <w:rPr>
+          <w:highlight w:val="lightGray"/>
+        </w:rPr>
+        <w:t>df</w:t>
+      </w:r>
+      <w:proofErr w:type="spellEnd"/>
+      <w:r>
+        <w:rPr>
+          <w:highlight w:val="lightGray"/>
+        </w:rPr>
+        <w:t>)</w:t>
+      </w:r>
+    </w:p>
+    <w:p>
+      <w:pPr>
+        <w:pStyle w:val="code"/>
+        <w:spacing w:after="0"/>
+        <w:rPr>
+          <w:highlight w:val="lightGray"/>
+        </w:rPr>
+      </w:pPr>
+      <w:proofErr w:type="spellStart"/>
+      <w:r>
+        <w:rPr>
+          <w:highlight w:val="lightGray"/>
+        </w:rPr>
+        <w:t>model</w:t>
+      </w:r>
+      <w:proofErr w:type="spellEnd"/>
+      <w:r>
+        <w:rPr>
+          <w:highlight w:val="lightGray"/>
+        </w:rPr>
+        <w:t xml:space="preserve"> = </w:t>
+      </w:r>
+      <w:proofErr w:type="spellStart"/>
+      <w:r>
+        <w:rPr>
+          <w:highlight w:val="lightGray"/>
+        </w:rPr>
+        <w:t>Model</w:t>
+      </w:r>
+      <w:proofErr w:type="spellEnd"/>
+      <w:r>
+        <w:rPr>
+          <w:highlight w:val="lightGray"/>
+        </w:rPr>
+        <w:t>()</w:t>
+      </w:r>
+    </w:p>
+    <w:p>
+      <w:pPr>
+        <w:pStyle w:val="code"/>
+        <w:spacing w:after="0"/>
+      </w:pPr>
+      <w:r>
+        <w:rPr>
+          <w:highlight w:val="lightGray"/>
+        </w:rPr>
+        <w:t>__</w:t>
+      </w:r>
+      <w:proofErr w:type="spellStart"/>
+      <w:r>
+        <w:rPr>
+          <w:highlight w:val="lightGray"/>
+        </w:rPr>
+        <w:t>all</w:t>
+      </w:r>
+      <w:proofErr w:type="spellEnd"/>
+      <w:r>
+        <w:rPr>
+          <w:highlight w:val="lightGray"/>
+        </w:rPr>
+        <w:t>__ = ['</w:t>
+      </w:r>
+      <w:proofErr w:type="spellStart"/>
+      <w:r>
+        <w:rPr>
+          <w:highlight w:val="lightGray"/>
+        </w:rPr>
+        <w:t>model</w:t>
+      </w:r>
+      <w:proofErr w:type="spellEnd"/>
+      <w:r>
+        <w:rPr>
+          <w:highlight w:val="lightGray"/>
+        </w:rPr>
+        <w:t>']</w:t>
       </w:r>
     </w:p>
     <w:sectPr>
@@ -2638,6 +3662,36 @@
       <w:shd w:val="clear" w:color="auto" w:fill="E1DFDD"/>
     </w:rPr>
   </w:style>
+  <w:style w:type="paragraph" w:customStyle="1" w:styleId="code">
+    <w:name w:val="code"/>
+    <w:basedOn w:val="Normal"/>
+    <w:link w:val="codeChar"/>
+    <w:qFormat/>
+    <w:rsid w:val="00D96526"/>
+    <w:pPr>
+      <w:spacing w:after="60" w:line="240" w:lineRule="auto"/>
+    </w:pPr>
+    <w:rPr>
+      <w:rFonts w:ascii="JetBrains Mono" w:hAnsi="JetBrains Mono" w:cs="JetBrains Mono"/>
+      <w:i/>
+      <w:iCs/>
+      <w:sz w:val="20"/>
+      <w:szCs w:val="20"/>
+    </w:rPr>
+  </w:style>
+  <w:style w:type="character" w:customStyle="1" w:styleId="codeChar">
+    <w:name w:val="code Char"/>
+    <w:basedOn w:val="DefaultParagraphFont"/>
+    <w:link w:val="code"/>
+    <w:rsid w:val="00D96526"/>
+    <w:rPr>
+      <w:rFonts w:ascii="JetBrains Mono" w:hAnsi="JetBrains Mono" w:cs="JetBrains Mono"/>
+      <w:i/>
+      <w:iCs/>
+      <w:sz w:val="20"/>
+      <w:szCs w:val="20"/>
+    </w:rPr>
+  </w:style>
 </w:styles>
 </file>
 

</xml_diff>